<commit_message>
Calculator app and code
</commit_message>
<xml_diff>
--- a/Appium.docx
+++ b/Appium.docx
@@ -2,6 +2,43 @@
 <file path=word/document.xml><?xml version="1.0" encoding="utf-8"?>
 <w:document xmlns:ve="http://schemas.openxmlformats.org/markup-compatibility/2006" xmlns:o="urn:schemas-microsoft-com:office:office" xmlns:r="http://schemas.openxmlformats.org/officeDocument/2006/relationships" xmlns:m="http://schemas.openxmlformats.org/officeDocument/2006/math" xmlns:v="urn:schemas-microsoft-com:vml" xmlns:wp="http://schemas.openxmlformats.org/drawingml/2006/wordprocessingDrawing" xmlns:w10="urn:schemas-microsoft-com:office:word" xmlns:w="http://schemas.openxmlformats.org/wordprocessingml/2006/main" xmlns:wne="http://schemas.microsoft.com/office/word/2006/wordml">
   <w:body>
+    <w:p>
+      <w:pPr>
+        <w:rPr>
+          <w:rFonts w:ascii="Bookman Old Style" w:hAnsi="Bookman Old Style"/>
+          <w:b/>
+          <w:lang w:val="en-IN"/>
+        </w:rPr>
+      </w:pPr>
+      <w:r>
+        <w:rPr>
+          <w:rFonts w:ascii="Bookman Old Style" w:hAnsi="Bookman Old Style"/>
+          <w:b/>
+          <w:lang w:val="en-IN"/>
+        </w:rPr>
+        <w:t>Issues Resolved:</w:t>
+      </w:r>
+    </w:p>
+    <w:p>
+      <w:pPr>
+        <w:pStyle w:val="ListParagraph"/>
+        <w:numPr>
+          <w:ilvl w:val="0"/>
+          <w:numId w:val="3"/>
+        </w:numPr>
+        <w:rPr>
+          <w:rFonts w:ascii="Bookman Old Style" w:hAnsi="Bookman Old Style"/>
+          <w:lang w:val="en-IN"/>
+        </w:rPr>
+      </w:pPr>
+      <w:r>
+        <w:rPr>
+          <w:rFonts w:ascii="Bookman Old Style" w:hAnsi="Bookman Old Style"/>
+          <w:lang w:val="en-IN"/>
+        </w:rPr>
+        <w:t>https://stackoverflow.com/questions/6532273/unrecognized-ssl-message-plaintext-connection-exception/6533715</w:t>
+      </w:r>
+    </w:p>
     <w:p>
       <w:pPr>
         <w:rPr>
@@ -316,7 +353,7 @@
                     </pic:cNvPicPr>
                   </pic:nvPicPr>
                   <pic:blipFill>
-                    <a:blip r:embed="rId5"/>
+                    <a:blip r:embed="rId7"/>
                     <a:srcRect/>
                     <a:stretch>
                       <a:fillRect/>
@@ -401,7 +438,7 @@
                     </pic:cNvPicPr>
                   </pic:nvPicPr>
                   <pic:blipFill>
-                    <a:blip r:embed="rId6"/>
+                    <a:blip r:embed="rId8"/>
                     <a:srcRect/>
                     <a:stretch>
                       <a:fillRect/>
@@ -694,7 +731,7 @@
                     </pic:cNvPicPr>
                   </pic:nvPicPr>
                   <pic:blipFill>
-                    <a:blip r:embed="rId7"/>
+                    <a:blip r:embed="rId9"/>
                     <a:srcRect/>
                     <a:stretch>
                       <a:fillRect/>
@@ -797,7 +834,7 @@
                     </pic:cNvPicPr>
                   </pic:nvPicPr>
                   <pic:blipFill>
-                    <a:blip r:embed="rId8"/>
+                    <a:blip r:embed="rId10"/>
                     <a:srcRect/>
                     <a:stretch>
                       <a:fillRect/>
@@ -1392,7 +1429,7 @@
                     </pic:cNvPicPr>
                   </pic:nvPicPr>
                   <pic:blipFill>
-                    <a:blip r:embed="rId8"/>
+                    <a:blip r:embed="rId10"/>
                     <a:srcRect/>
                     <a:stretch>
                       <a:fillRect/>
@@ -1502,7 +1539,7 @@
         </w:rPr>
         <w:t xml:space="preserve">go to </w:t>
       </w:r>
-      <w:hyperlink r:id="rId9" w:history="1">
+      <w:hyperlink r:id="rId11" w:history="1">
         <w:r>
           <w:rPr>
             <w:rStyle w:val="Hyperlink"/>
@@ -1597,7 +1634,7 @@
         </w:rPr>
         <w:t xml:space="preserve">GOTO </w:t>
       </w:r>
-      <w:hyperlink r:id="rId10" w:history="1">
+      <w:hyperlink r:id="rId12" w:history="1">
         <w:r>
           <w:rPr>
             <w:rStyle w:val="Hyperlink"/>
@@ -1677,7 +1714,7 @@
         </w:rPr>
         <w:t xml:space="preserve">go to </w:t>
       </w:r>
-      <w:hyperlink r:id="rId11" w:history="1">
+      <w:hyperlink r:id="rId13" w:history="1">
         <w:r>
           <w:rPr>
             <w:rStyle w:val="Hyperlink"/>
@@ -1883,7 +1920,7 @@
                     </pic:cNvPicPr>
                   </pic:nvPicPr>
                   <pic:blipFill>
-                    <a:blip r:embed="rId12"/>
+                    <a:blip r:embed="rId14"/>
                     <a:srcRect/>
                     <a:stretch>
                       <a:fillRect/>
@@ -1950,7 +1987,7 @@
                     </pic:cNvPicPr>
                   </pic:nvPicPr>
                   <pic:blipFill>
-                    <a:blip r:embed="rId13"/>
+                    <a:blip r:embed="rId15"/>
                     <a:srcRect/>
                     <a:stretch>
                       <a:fillRect/>
@@ -2108,11 +2145,525 @@
     </w:p>
     <w:p>
       <w:pPr>
-        <w:pStyle w:val="ListParagraph"/>
-        <w:numPr>
-          <w:ilvl w:val="1"/>
-          <w:numId w:val="2"/>
-        </w:numPr>
+        <w:rPr>
+          <w:rFonts w:ascii="Bookman Old Style" w:hAnsi="Bookman Old Style"/>
+          <w:lang w:val="en-IN"/>
+        </w:rPr>
+      </w:pPr>
+    </w:p>
+    <w:p>
+      <w:pPr>
+        <w:rPr>
+          <w:rFonts w:ascii="Bookman Old Style" w:hAnsi="Bookman Old Style"/>
+          <w:lang w:val="en-IN"/>
+        </w:rPr>
+      </w:pPr>
+    </w:p>
+    <w:p>
+      <w:pPr>
+        <w:rPr>
+          <w:rFonts w:ascii="Bookman Old Style" w:hAnsi="Bookman Old Style"/>
+          <w:lang w:val="en-IN"/>
+        </w:rPr>
+      </w:pPr>
+    </w:p>
+    <w:p>
+      <w:pPr>
+        <w:rPr>
+          <w:rFonts w:ascii="Bookman Old Style" w:hAnsi="Bookman Old Style"/>
+          <w:lang w:val="en-IN"/>
+        </w:rPr>
+      </w:pPr>
+    </w:p>
+    <w:p>
+      <w:pPr>
+        <w:rPr>
+          <w:rFonts w:ascii="Bookman Old Style" w:hAnsi="Bookman Old Style"/>
+          <w:lang w:val="en-IN"/>
+        </w:rPr>
+      </w:pPr>
+    </w:p>
+    <w:p>
+      <w:pPr>
+        <w:rPr>
+          <w:rFonts w:ascii="Bookman Old Style" w:hAnsi="Bookman Old Style"/>
+          <w:lang w:val="en-IN"/>
+        </w:rPr>
+      </w:pPr>
+    </w:p>
+    <w:p>
+      <w:pPr>
+        <w:rPr>
+          <w:rFonts w:ascii="Bookman Old Style" w:hAnsi="Bookman Old Style"/>
+          <w:lang w:val="en-IN"/>
+        </w:rPr>
+      </w:pPr>
+    </w:p>
+    <w:p>
+      <w:pPr>
+        <w:pStyle w:val="ListParagraph"/>
+        <w:numPr>
+          <w:ilvl w:val="0"/>
+          <w:numId w:val="4"/>
+        </w:numPr>
+        <w:rPr>
+          <w:rFonts w:ascii="Bookman Old Style" w:hAnsi="Bookman Old Style"/>
+          <w:lang w:val="en-IN"/>
+        </w:rPr>
+      </w:pPr>
+      <w:r>
+        <w:rPr>
+          <w:rFonts w:ascii="Bookman Old Style" w:hAnsi="Bookman Old Style"/>
+          <w:lang w:val="en-IN"/>
+        </w:rPr>
+        <w:t>Launching Application in Mobile device using apk:</w:t>
+      </w:r>
+    </w:p>
+    <w:p>
+      <w:pPr>
+        <w:pStyle w:val="ListParagraph"/>
+        <w:numPr>
+          <w:ilvl w:val="0"/>
+          <w:numId w:val="4"/>
+        </w:numPr>
+        <w:rPr>
+          <w:rFonts w:ascii="Bookman Old Style" w:hAnsi="Bookman Old Style"/>
+          <w:lang w:val="en-IN"/>
+        </w:rPr>
+      </w:pPr>
+      <w:r>
+        <w:rPr>
+          <w:rFonts w:ascii="Bookman Old Style" w:hAnsi="Bookman Old Style"/>
+          <w:lang w:val="en-IN"/>
+        </w:rPr>
+        <w:t xml:space="preserve">Launching Application in Mobile device </w:t>
+      </w:r>
+      <w:r>
+        <w:rPr>
+          <w:rFonts w:ascii="Bookman Old Style" w:hAnsi="Bookman Old Style"/>
+          <w:lang w:val="en-IN"/>
+        </w:rPr>
+        <w:t xml:space="preserve">without </w:t>
+      </w:r>
+      <w:r>
+        <w:rPr>
+          <w:rFonts w:ascii="Bookman Old Style" w:hAnsi="Bookman Old Style"/>
+          <w:lang w:val="en-IN"/>
+        </w:rPr>
+        <w:t>apk:</w:t>
+      </w:r>
+    </w:p>
+    <w:p>
+      <w:pPr>
+        <w:pStyle w:val="ListParagraph"/>
+        <w:numPr>
+          <w:ilvl w:val="0"/>
+          <w:numId w:val="4"/>
+        </w:numPr>
+        <w:rPr>
+          <w:rFonts w:ascii="Bookman Old Style" w:hAnsi="Bookman Old Style"/>
+          <w:lang w:val="en-IN"/>
+        </w:rPr>
+      </w:pPr>
+      <w:r>
+        <w:rPr>
+          <w:rFonts w:ascii="Bookman Old Style" w:hAnsi="Bookman Old Style"/>
+          <w:lang w:val="en-IN"/>
+        </w:rPr>
+        <w:t xml:space="preserve">Launching Application in </w:t>
+      </w:r>
+      <w:r>
+        <w:rPr>
+          <w:rFonts w:ascii="Bookman Old Style" w:hAnsi="Bookman Old Style"/>
+          <w:lang w:val="en-IN"/>
+        </w:rPr>
+        <w:t xml:space="preserve">Real </w:t>
+      </w:r>
+      <w:r>
+        <w:rPr>
+          <w:rFonts w:ascii="Bookman Old Style" w:hAnsi="Bookman Old Style"/>
+          <w:lang w:val="en-IN"/>
+        </w:rPr>
+        <w:t xml:space="preserve">device </w:t>
+      </w:r>
+      <w:r>
+        <w:rPr>
+          <w:rFonts w:ascii="Bookman Old Style" w:hAnsi="Bookman Old Style"/>
+          <w:lang w:val="en-IN"/>
+        </w:rPr>
+        <w:t xml:space="preserve">without </w:t>
+      </w:r>
+      <w:r>
+        <w:rPr>
+          <w:rFonts w:ascii="Bookman Old Style" w:hAnsi="Bookman Old Style"/>
+          <w:lang w:val="en-IN"/>
+        </w:rPr>
+        <w:t>apk</w:t>
+      </w:r>
+    </w:p>
+    <w:p>
+      <w:pPr>
+        <w:pStyle w:val="ListParagraph"/>
+        <w:numPr>
+          <w:ilvl w:val="0"/>
+          <w:numId w:val="4"/>
+        </w:numPr>
+        <w:rPr>
+          <w:rFonts w:ascii="Bookman Old Style" w:hAnsi="Bookman Old Style"/>
+          <w:lang w:val="en-IN"/>
+        </w:rPr>
+      </w:pPr>
+      <w:r>
+        <w:rPr>
+          <w:rFonts w:ascii="Bookman Old Style" w:hAnsi="Bookman Old Style"/>
+          <w:lang w:val="en-IN"/>
+        </w:rPr>
+        <w:t>Locator Strategy:</w:t>
+      </w:r>
+    </w:p>
+    <w:p>
+      <w:pPr>
+        <w:rPr>
+          <w:rFonts w:ascii="Bookman Old Style" w:hAnsi="Bookman Old Style"/>
+          <w:lang w:val="en-IN"/>
+        </w:rPr>
+      </w:pPr>
+      <w:r>
+        <w:rPr>
+          <w:noProof/>
+        </w:rPr>
+        <w:drawing>
+          <wp:inline distT="0" distB="0" distL="0" distR="0">
+            <wp:extent cx="5930900" cy="2393950"/>
+            <wp:effectExtent l="19050" t="0" r="0" b="0"/>
+            <wp:docPr id="13" name="Picture 13"/>
+            <wp:cNvGraphicFramePr>
+              <a:graphicFrameLocks xmlns:a="http://schemas.openxmlformats.org/drawingml/2006/main" noChangeAspect="1"/>
+            </wp:cNvGraphicFramePr>
+            <a:graphic xmlns:a="http://schemas.openxmlformats.org/drawingml/2006/main">
+              <a:graphicData uri="http://schemas.openxmlformats.org/drawingml/2006/picture">
+                <pic:pic xmlns:pic="http://schemas.openxmlformats.org/drawingml/2006/picture">
+                  <pic:nvPicPr>
+                    <pic:cNvPr id="0" name="Picture 13"/>
+                    <pic:cNvPicPr>
+                      <a:picLocks noChangeAspect="1" noChangeArrowheads="1"/>
+                    </pic:cNvPicPr>
+                  </pic:nvPicPr>
+                  <pic:blipFill>
+                    <a:blip r:embed="rId16"/>
+                    <a:srcRect/>
+                    <a:stretch>
+                      <a:fillRect/>
+                    </a:stretch>
+                  </pic:blipFill>
+                  <pic:spPr bwMode="auto">
+                    <a:xfrm>
+                      <a:off x="0" y="0"/>
+                      <a:ext cx="5930900" cy="2393950"/>
+                    </a:xfrm>
+                    <a:prstGeom prst="rect">
+                      <a:avLst/>
+                    </a:prstGeom>
+                    <a:noFill/>
+                    <a:ln w="9525">
+                      <a:noFill/>
+                      <a:miter lim="800000"/>
+                      <a:headEnd/>
+                      <a:tailEnd/>
+                    </a:ln>
+                  </pic:spPr>
+                </pic:pic>
+              </a:graphicData>
+            </a:graphic>
+          </wp:inline>
+        </w:drawing>
+      </w:r>
+    </w:p>
+    <w:p>
+      <w:pPr>
+        <w:pStyle w:val="ListParagraph"/>
+        <w:numPr>
+          <w:ilvl w:val="0"/>
+          <w:numId w:val="4"/>
+        </w:numPr>
+        <w:rPr>
+          <w:rFonts w:ascii="Bookman Old Style" w:hAnsi="Bookman Old Style"/>
+          <w:lang w:val="en-IN"/>
+        </w:rPr>
+      </w:pPr>
+      <w:r>
+        <w:rPr>
+          <w:rFonts w:ascii="Bookman Old Style" w:hAnsi="Bookman Old Style"/>
+          <w:lang w:val="en-IN"/>
+        </w:rPr>
+        <w:t>Using UI Automator Viewer:</w:t>
+      </w:r>
+    </w:p>
+    <w:p>
+      <w:pPr>
+        <w:pStyle w:val="ListParagraph"/>
+        <w:numPr>
+          <w:ilvl w:val="1"/>
+          <w:numId w:val="4"/>
+        </w:numPr>
+        <w:rPr>
+          <w:rFonts w:ascii="Bookman Old Style" w:hAnsi="Bookman Old Style"/>
+          <w:lang w:val="en-IN"/>
+        </w:rPr>
+      </w:pPr>
+      <w:r>
+        <w:rPr>
+          <w:rFonts w:ascii="Bookman Old Style" w:hAnsi="Bookman Old Style"/>
+          <w:lang w:val="en-IN"/>
+        </w:rPr>
+        <w:t xml:space="preserve">Go to </w:t>
+      </w:r>
+      <w:r>
+        <w:rPr>
+          <w:rFonts w:ascii="Bookman Old Style" w:hAnsi="Bookman Old Style"/>
+          <w:lang w:val="en-IN"/>
+        </w:rPr>
+        <w:t>C:\Users\Aravind\AppData\Local\Android\Sdk\tools\bin</w:t>
+      </w:r>
+    </w:p>
+    <w:p>
+      <w:pPr>
+        <w:pStyle w:val="ListParagraph"/>
+        <w:numPr>
+          <w:ilvl w:val="1"/>
+          <w:numId w:val="4"/>
+        </w:numPr>
+        <w:rPr>
+          <w:rFonts w:ascii="Bookman Old Style" w:hAnsi="Bookman Old Style"/>
+          <w:lang w:val="en-IN"/>
+        </w:rPr>
+      </w:pPr>
+      <w:r>
+        <w:rPr>
+          <w:rFonts w:ascii="Bookman Old Style" w:hAnsi="Bookman Old Style"/>
+          <w:lang w:val="en-IN"/>
+        </w:rPr>
+        <w:t xml:space="preserve">double click on </w:t>
+      </w:r>
+      <w:r>
+        <w:rPr>
+          <w:rFonts w:ascii="Bookman Old Style" w:hAnsi="Bookman Old Style"/>
+          <w:lang w:val="en-IN"/>
+        </w:rPr>
+        <w:t>uiautomatorviewer.bat</w:t>
+      </w:r>
+    </w:p>
+    <w:p>
+      <w:pPr>
+        <w:pStyle w:val="ListParagraph"/>
+        <w:numPr>
+          <w:ilvl w:val="1"/>
+          <w:numId w:val="4"/>
+        </w:numPr>
+        <w:rPr>
+          <w:rFonts w:ascii="Bookman Old Style" w:hAnsi="Bookman Old Style"/>
+          <w:lang w:val="en-IN"/>
+        </w:rPr>
+      </w:pPr>
+      <w:r>
+        <w:rPr>
+          <w:rFonts w:ascii="Bookman Old Style" w:hAnsi="Bookman Old Style"/>
+          <w:noProof/>
+        </w:rPr>
+        <w:drawing>
+          <wp:inline distT="0" distB="0" distL="0" distR="0">
+            <wp:extent cx="3778691" cy="3047952"/>
+            <wp:effectExtent l="19050" t="0" r="0" b="0"/>
+            <wp:docPr id="17" name="Picture 17"/>
+            <wp:cNvGraphicFramePr>
+              <a:graphicFrameLocks xmlns:a="http://schemas.openxmlformats.org/drawingml/2006/main" noChangeAspect="1"/>
+            </wp:cNvGraphicFramePr>
+            <a:graphic xmlns:a="http://schemas.openxmlformats.org/drawingml/2006/main">
+              <a:graphicData uri="http://schemas.openxmlformats.org/drawingml/2006/picture">
+                <pic:pic xmlns:pic="http://schemas.openxmlformats.org/drawingml/2006/picture">
+                  <pic:nvPicPr>
+                    <pic:cNvPr id="0" name="Picture 17"/>
+                    <pic:cNvPicPr>
+                      <a:picLocks noChangeAspect="1" noChangeArrowheads="1"/>
+                    </pic:cNvPicPr>
+                  </pic:nvPicPr>
+                  <pic:blipFill>
+                    <a:blip r:embed="rId17"/>
+                    <a:srcRect/>
+                    <a:stretch>
+                      <a:fillRect/>
+                    </a:stretch>
+                  </pic:blipFill>
+                  <pic:spPr bwMode="auto">
+                    <a:xfrm>
+                      <a:off x="0" y="0"/>
+                      <a:ext cx="3778691" cy="3047952"/>
+                    </a:xfrm>
+                    <a:prstGeom prst="rect">
+                      <a:avLst/>
+                    </a:prstGeom>
+                    <a:noFill/>
+                    <a:ln w="9525">
+                      <a:noFill/>
+                      <a:miter lim="800000"/>
+                      <a:headEnd/>
+                      <a:tailEnd/>
+                    </a:ln>
+                  </pic:spPr>
+                </pic:pic>
+              </a:graphicData>
+            </a:graphic>
+          </wp:inline>
+        </w:drawing>
+      </w:r>
+    </w:p>
+    <w:p>
+      <w:pPr>
+        <w:pStyle w:val="ListParagraph"/>
+        <w:numPr>
+          <w:ilvl w:val="1"/>
+          <w:numId w:val="4"/>
+        </w:numPr>
+        <w:rPr>
+          <w:rFonts w:ascii="Bookman Old Style" w:hAnsi="Bookman Old Style"/>
+          <w:lang w:val="en-IN"/>
+        </w:rPr>
+      </w:pPr>
+      <w:r>
+        <w:rPr>
+          <w:rFonts w:ascii="Bookman Old Style" w:hAnsi="Bookman Old Style"/>
+          <w:lang w:val="en-IN"/>
+        </w:rPr>
+        <w:t>use the highlighted element to spy or capture the mobile screen</w:t>
+      </w:r>
+    </w:p>
+    <w:p>
+      <w:pPr>
+        <w:rPr>
+          <w:rFonts w:ascii="Bookman Old Style" w:hAnsi="Bookman Old Style"/>
+          <w:lang w:val="en-IN"/>
+        </w:rPr>
+      </w:pPr>
+    </w:p>
+    <w:p>
+      <w:pPr>
+        <w:rPr>
+          <w:rFonts w:ascii="Bookman Old Style" w:hAnsi="Bookman Old Style"/>
+          <w:lang w:val="en-IN"/>
+        </w:rPr>
+      </w:pPr>
+    </w:p>
+    <w:p>
+      <w:pPr>
+        <w:pStyle w:val="ListParagraph"/>
+        <w:numPr>
+          <w:ilvl w:val="0"/>
+          <w:numId w:val="4"/>
+        </w:numPr>
+        <w:rPr>
+          <w:rFonts w:ascii="Bookman Old Style" w:hAnsi="Bookman Old Style"/>
+          <w:lang w:val="en-IN"/>
+        </w:rPr>
+      </w:pPr>
+      <w:r>
+        <w:rPr>
+          <w:rFonts w:ascii="Bookman Old Style" w:hAnsi="Bookman Old Style"/>
+          <w:lang w:val="en-IN"/>
+        </w:rPr>
+        <w:lastRenderedPageBreak/>
+        <w:t>Using Appium inspector to find the elements</w:t>
+      </w:r>
+    </w:p>
+    <w:p>
+      <w:pPr>
+        <w:pStyle w:val="ListParagraph"/>
+        <w:numPr>
+          <w:ilvl w:val="1"/>
+          <w:numId w:val="4"/>
+        </w:numPr>
+        <w:rPr>
+          <w:rFonts w:ascii="Bookman Old Style" w:hAnsi="Bookman Old Style"/>
+          <w:lang w:val="en-IN"/>
+        </w:rPr>
+      </w:pPr>
+      <w:r>
+        <w:rPr>
+          <w:rFonts w:ascii="Bookman Old Style" w:hAnsi="Bookman Old Style"/>
+          <w:lang w:val="en-IN"/>
+        </w:rPr>
+        <w:t>Click on Start Inspector Session from the Appium server</w:t>
+      </w:r>
+    </w:p>
+    <w:p>
+      <w:pPr>
+        <w:ind w:left="720"/>
+        <w:rPr>
+          <w:rFonts w:ascii="Bookman Old Style" w:hAnsi="Bookman Old Style"/>
+          <w:lang w:val="en-IN"/>
+        </w:rPr>
+      </w:pPr>
+      <w:r>
+        <w:rPr>
+          <w:noProof/>
+        </w:rPr>
+        <w:drawing>
+          <wp:inline distT="0" distB="0" distL="0" distR="0">
+            <wp:extent cx="5943600" cy="3098800"/>
+            <wp:effectExtent l="19050" t="0" r="0" b="0"/>
+            <wp:docPr id="20" name="Picture 20"/>
+            <wp:cNvGraphicFramePr>
+              <a:graphicFrameLocks xmlns:a="http://schemas.openxmlformats.org/drawingml/2006/main" noChangeAspect="1"/>
+            </wp:cNvGraphicFramePr>
+            <a:graphic xmlns:a="http://schemas.openxmlformats.org/drawingml/2006/main">
+              <a:graphicData uri="http://schemas.openxmlformats.org/drawingml/2006/picture">
+                <pic:pic xmlns:pic="http://schemas.openxmlformats.org/drawingml/2006/picture">
+                  <pic:nvPicPr>
+                    <pic:cNvPr id="0" name="Picture 20"/>
+                    <pic:cNvPicPr>
+                      <a:picLocks noChangeAspect="1" noChangeArrowheads="1"/>
+                    </pic:cNvPicPr>
+                  </pic:nvPicPr>
+                  <pic:blipFill>
+                    <a:blip r:embed="rId18"/>
+                    <a:srcRect/>
+                    <a:stretch>
+                      <a:fillRect/>
+                    </a:stretch>
+                  </pic:blipFill>
+                  <pic:spPr bwMode="auto">
+                    <a:xfrm>
+                      <a:off x="0" y="0"/>
+                      <a:ext cx="5943600" cy="3098800"/>
+                    </a:xfrm>
+                    <a:prstGeom prst="rect">
+                      <a:avLst/>
+                    </a:prstGeom>
+                    <a:noFill/>
+                    <a:ln w="9525">
+                      <a:noFill/>
+                      <a:miter lim="800000"/>
+                      <a:headEnd/>
+                      <a:tailEnd/>
+                    </a:ln>
+                  </pic:spPr>
+                </pic:pic>
+              </a:graphicData>
+            </a:graphic>
+          </wp:inline>
+        </w:drawing>
+      </w:r>
+    </w:p>
+    <w:p>
+      <w:pPr>
+        <w:ind w:left="720"/>
+        <w:rPr>
+          <w:rFonts w:ascii="Bookman Old Style" w:hAnsi="Bookman Old Style"/>
+          <w:lang w:val="en-IN"/>
+        </w:rPr>
+      </w:pPr>
+    </w:p>
+    <w:p>
+      <w:pPr>
         <w:rPr>
           <w:rFonts w:ascii="Bookman Old Style" w:hAnsi="Bookman Old Style"/>
           <w:lang w:val="en-IN"/>
@@ -2120,6 +2671,7 @@
       </w:pPr>
     </w:p>
     <w:sectPr>
+      <w:headerReference w:type="default" r:id="rId19"/>
       <w:pgSz w:w="12240" w:h="15840"/>
       <w:pgMar w:top="1440" w:right="1440" w:bottom="1440" w:left="1440" w:header="708" w:footer="708" w:gutter="0"/>
       <w:cols w:space="708"/>
@@ -2127,6 +2679,89 @@
     </w:sectPr>
   </w:body>
 </w:document>
+</file>
+
+<file path=word/endnotes.xml><?xml version="1.0" encoding="utf-8"?>
+<w:endnotes xmlns:ve="http://schemas.openxmlformats.org/markup-compatibility/2006" xmlns:o="urn:schemas-microsoft-com:office:office" xmlns:r="http://schemas.openxmlformats.org/officeDocument/2006/relationships" xmlns:m="http://schemas.openxmlformats.org/officeDocument/2006/math" xmlns:v="urn:schemas-microsoft-com:vml" xmlns:wp="http://schemas.openxmlformats.org/drawingml/2006/wordprocessingDrawing" xmlns:w10="urn:schemas-microsoft-com:office:word" xmlns:w="http://schemas.openxmlformats.org/wordprocessingml/2006/main" xmlns:wne="http://schemas.microsoft.com/office/word/2006/wordml">
+  <w:endnote w:type="separator" w:id="0">
+    <w:p>
+      <w:pPr>
+        <w:spacing w:after="0" w:line="240" w:lineRule="auto"/>
+      </w:pPr>
+      <w:r>
+        <w:separator/>
+      </w:r>
+    </w:p>
+  </w:endnote>
+  <w:endnote w:type="continuationSeparator" w:id="1">
+    <w:p>
+      <w:pPr>
+        <w:spacing w:after="0" w:line="240" w:lineRule="auto"/>
+      </w:pPr>
+      <w:r>
+        <w:continuationSeparator/>
+      </w:r>
+    </w:p>
+  </w:endnote>
+</w:endnotes>
+</file>
+
+<file path=word/footnotes.xml><?xml version="1.0" encoding="utf-8"?>
+<w:footnotes xmlns:ve="http://schemas.openxmlformats.org/markup-compatibility/2006" xmlns:o="urn:schemas-microsoft-com:office:office" xmlns:r="http://schemas.openxmlformats.org/officeDocument/2006/relationships" xmlns:m="http://schemas.openxmlformats.org/officeDocument/2006/math" xmlns:v="urn:schemas-microsoft-com:vml" xmlns:wp="http://schemas.openxmlformats.org/drawingml/2006/wordprocessingDrawing" xmlns:w10="urn:schemas-microsoft-com:office:word" xmlns:w="http://schemas.openxmlformats.org/wordprocessingml/2006/main" xmlns:wne="http://schemas.microsoft.com/office/word/2006/wordml">
+  <w:footnote w:type="separator" w:id="0">
+    <w:p>
+      <w:pPr>
+        <w:spacing w:after="0" w:line="240" w:lineRule="auto"/>
+      </w:pPr>
+      <w:r>
+        <w:separator/>
+      </w:r>
+    </w:p>
+  </w:footnote>
+  <w:footnote w:type="continuationSeparator" w:id="1">
+    <w:p>
+      <w:pPr>
+        <w:spacing w:after="0" w:line="240" w:lineRule="auto"/>
+      </w:pPr>
+      <w:r>
+        <w:continuationSeparator/>
+      </w:r>
+    </w:p>
+  </w:footnote>
+</w:footnotes>
+</file>
+
+<file path=word/header1.xml><?xml version="1.0" encoding="utf-8"?>
+<w:hdr xmlns:ve="http://schemas.openxmlformats.org/markup-compatibility/2006" xmlns:o="urn:schemas-microsoft-com:office:office" xmlns:r="http://schemas.openxmlformats.org/officeDocument/2006/relationships" xmlns:m="http://schemas.openxmlformats.org/officeDocument/2006/math" xmlns:v="urn:schemas-microsoft-com:vml" xmlns:wp="http://schemas.openxmlformats.org/drawingml/2006/wordprocessingDrawing" xmlns:w10="urn:schemas-microsoft-com:office:word" xmlns:w="http://schemas.openxmlformats.org/wordprocessingml/2006/main" xmlns:wne="http://schemas.microsoft.com/office/word/2006/wordml">
+  <w:p>
+    <w:pPr>
+      <w:pStyle w:val="Header"/>
+      <w:rPr>
+        <w:lang w:val="en-IN"/>
+      </w:rPr>
+    </w:pPr>
+    <w:r>
+      <w:rPr>
+        <w:lang w:val="en-IN"/>
+      </w:rPr>
+      <w:t>Mobile: 9945042504</w:t>
+    </w:r>
+  </w:p>
+  <w:p>
+    <w:pPr>
+      <w:pStyle w:val="Header"/>
+      <w:rPr>
+        <w:lang w:val="en-IN"/>
+      </w:rPr>
+    </w:pPr>
+    <w:r>
+      <w:rPr>
+        <w:lang w:val="en-IN"/>
+      </w:rPr>
+      <w:t>email:aru03.info@gmail.com</w:t>
+    </w:r>
+  </w:p>
+</w:hdr>
 </file>
 
 <file path=word/numbering.xml><?xml version="1.0" encoding="utf-8"?>
@@ -2245,6 +2880,119 @@
     </w:lvl>
   </w:abstractNum>
   <w:abstractNum w:abstractNumId="1">
+    <w:nsid w:val="138163BB"/>
+    <w:multiLevelType w:val="hybridMultilevel"/>
+    <w:tmpl w:val="9EF6E2FA"/>
+    <w:lvl w:ilvl="0" w:tplc="04090001">
+      <w:start w:val="1"/>
+      <w:numFmt w:val="bullet"/>
+      <w:lvlText w:val=""/>
+      <w:lvlJc w:val="left"/>
+      <w:pPr>
+        <w:ind w:left="720" w:hanging="360"/>
+      </w:pPr>
+      <w:rPr>
+        <w:rFonts w:ascii="Symbol" w:hAnsi="Symbol" w:hint="default"/>
+      </w:rPr>
+    </w:lvl>
+    <w:lvl w:ilvl="1" w:tplc="04090003" w:tentative="1">
+      <w:start w:val="1"/>
+      <w:numFmt w:val="bullet"/>
+      <w:lvlText w:val="o"/>
+      <w:lvlJc w:val="left"/>
+      <w:pPr>
+        <w:ind w:left="1440" w:hanging="360"/>
+      </w:pPr>
+      <w:rPr>
+        <w:rFonts w:ascii="Courier New" w:hAnsi="Courier New" w:cs="Courier New" w:hint="default"/>
+      </w:rPr>
+    </w:lvl>
+    <w:lvl w:ilvl="2" w:tplc="04090005" w:tentative="1">
+      <w:start w:val="1"/>
+      <w:numFmt w:val="bullet"/>
+      <w:lvlText w:val=""/>
+      <w:lvlJc w:val="left"/>
+      <w:pPr>
+        <w:ind w:left="2160" w:hanging="360"/>
+      </w:pPr>
+      <w:rPr>
+        <w:rFonts w:ascii="Wingdings" w:hAnsi="Wingdings" w:hint="default"/>
+      </w:rPr>
+    </w:lvl>
+    <w:lvl w:ilvl="3" w:tplc="04090001" w:tentative="1">
+      <w:start w:val="1"/>
+      <w:numFmt w:val="bullet"/>
+      <w:lvlText w:val=""/>
+      <w:lvlJc w:val="left"/>
+      <w:pPr>
+        <w:ind w:left="2880" w:hanging="360"/>
+      </w:pPr>
+      <w:rPr>
+        <w:rFonts w:ascii="Symbol" w:hAnsi="Symbol" w:hint="default"/>
+      </w:rPr>
+    </w:lvl>
+    <w:lvl w:ilvl="4" w:tplc="04090003" w:tentative="1">
+      <w:start w:val="1"/>
+      <w:numFmt w:val="bullet"/>
+      <w:lvlText w:val="o"/>
+      <w:lvlJc w:val="left"/>
+      <w:pPr>
+        <w:ind w:left="3600" w:hanging="360"/>
+      </w:pPr>
+      <w:rPr>
+        <w:rFonts w:ascii="Courier New" w:hAnsi="Courier New" w:cs="Courier New" w:hint="default"/>
+      </w:rPr>
+    </w:lvl>
+    <w:lvl w:ilvl="5" w:tplc="04090005" w:tentative="1">
+      <w:start w:val="1"/>
+      <w:numFmt w:val="bullet"/>
+      <w:lvlText w:val=""/>
+      <w:lvlJc w:val="left"/>
+      <w:pPr>
+        <w:ind w:left="4320" w:hanging="360"/>
+      </w:pPr>
+      <w:rPr>
+        <w:rFonts w:ascii="Wingdings" w:hAnsi="Wingdings" w:hint="default"/>
+      </w:rPr>
+    </w:lvl>
+    <w:lvl w:ilvl="6" w:tplc="04090001" w:tentative="1">
+      <w:start w:val="1"/>
+      <w:numFmt w:val="bullet"/>
+      <w:lvlText w:val=""/>
+      <w:lvlJc w:val="left"/>
+      <w:pPr>
+        <w:ind w:left="5040" w:hanging="360"/>
+      </w:pPr>
+      <w:rPr>
+        <w:rFonts w:ascii="Symbol" w:hAnsi="Symbol" w:hint="default"/>
+      </w:rPr>
+    </w:lvl>
+    <w:lvl w:ilvl="7" w:tplc="04090003" w:tentative="1">
+      <w:start w:val="1"/>
+      <w:numFmt w:val="bullet"/>
+      <w:lvlText w:val="o"/>
+      <w:lvlJc w:val="left"/>
+      <w:pPr>
+        <w:ind w:left="5760" w:hanging="360"/>
+      </w:pPr>
+      <w:rPr>
+        <w:rFonts w:ascii="Courier New" w:hAnsi="Courier New" w:cs="Courier New" w:hint="default"/>
+      </w:rPr>
+    </w:lvl>
+    <w:lvl w:ilvl="8" w:tplc="04090005" w:tentative="1">
+      <w:start w:val="1"/>
+      <w:numFmt w:val="bullet"/>
+      <w:lvlText w:val=""/>
+      <w:lvlJc w:val="left"/>
+      <w:pPr>
+        <w:ind w:left="6480" w:hanging="360"/>
+      </w:pPr>
+      <w:rPr>
+        <w:rFonts w:ascii="Wingdings" w:hAnsi="Wingdings" w:hint="default"/>
+      </w:rPr>
+    </w:lvl>
+  </w:abstractNum>
+  <w:abstractNum w:abstractNumId="2">
     <w:nsid w:val="3F166CD8"/>
     <w:multiLevelType w:val="multilevel"/>
     <w:tmpl w:val="0409001F"/>
@@ -2333,11 +3081,130 @@
       </w:pPr>
     </w:lvl>
   </w:abstractNum>
+  <w:abstractNum w:abstractNumId="3">
+    <w:nsid w:val="584D52E1"/>
+    <w:multiLevelType w:val="hybridMultilevel"/>
+    <w:tmpl w:val="97E2379E"/>
+    <w:lvl w:ilvl="0" w:tplc="0409000B">
+      <w:start w:val="1"/>
+      <w:numFmt w:val="bullet"/>
+      <w:lvlText w:val=""/>
+      <w:lvlJc w:val="left"/>
+      <w:pPr>
+        <w:ind w:left="720" w:hanging="360"/>
+      </w:pPr>
+      <w:rPr>
+        <w:rFonts w:ascii="Wingdings" w:hAnsi="Wingdings" w:hint="default"/>
+      </w:rPr>
+    </w:lvl>
+    <w:lvl w:ilvl="1" w:tplc="04090003">
+      <w:start w:val="1"/>
+      <w:numFmt w:val="bullet"/>
+      <w:lvlText w:val="o"/>
+      <w:lvlJc w:val="left"/>
+      <w:pPr>
+        <w:ind w:left="1440" w:hanging="360"/>
+      </w:pPr>
+      <w:rPr>
+        <w:rFonts w:ascii="Courier New" w:hAnsi="Courier New" w:cs="Courier New" w:hint="default"/>
+      </w:rPr>
+    </w:lvl>
+    <w:lvl w:ilvl="2" w:tplc="04090005" w:tentative="1">
+      <w:start w:val="1"/>
+      <w:numFmt w:val="bullet"/>
+      <w:lvlText w:val=""/>
+      <w:lvlJc w:val="left"/>
+      <w:pPr>
+        <w:ind w:left="2160" w:hanging="360"/>
+      </w:pPr>
+      <w:rPr>
+        <w:rFonts w:ascii="Wingdings" w:hAnsi="Wingdings" w:hint="default"/>
+      </w:rPr>
+    </w:lvl>
+    <w:lvl w:ilvl="3" w:tplc="04090001" w:tentative="1">
+      <w:start w:val="1"/>
+      <w:numFmt w:val="bullet"/>
+      <w:lvlText w:val=""/>
+      <w:lvlJc w:val="left"/>
+      <w:pPr>
+        <w:ind w:left="2880" w:hanging="360"/>
+      </w:pPr>
+      <w:rPr>
+        <w:rFonts w:ascii="Symbol" w:hAnsi="Symbol" w:hint="default"/>
+      </w:rPr>
+    </w:lvl>
+    <w:lvl w:ilvl="4" w:tplc="04090003" w:tentative="1">
+      <w:start w:val="1"/>
+      <w:numFmt w:val="bullet"/>
+      <w:lvlText w:val="o"/>
+      <w:lvlJc w:val="left"/>
+      <w:pPr>
+        <w:ind w:left="3600" w:hanging="360"/>
+      </w:pPr>
+      <w:rPr>
+        <w:rFonts w:ascii="Courier New" w:hAnsi="Courier New" w:cs="Courier New" w:hint="default"/>
+      </w:rPr>
+    </w:lvl>
+    <w:lvl w:ilvl="5" w:tplc="04090005" w:tentative="1">
+      <w:start w:val="1"/>
+      <w:numFmt w:val="bullet"/>
+      <w:lvlText w:val=""/>
+      <w:lvlJc w:val="left"/>
+      <w:pPr>
+        <w:ind w:left="4320" w:hanging="360"/>
+      </w:pPr>
+      <w:rPr>
+        <w:rFonts w:ascii="Wingdings" w:hAnsi="Wingdings" w:hint="default"/>
+      </w:rPr>
+    </w:lvl>
+    <w:lvl w:ilvl="6" w:tplc="04090001" w:tentative="1">
+      <w:start w:val="1"/>
+      <w:numFmt w:val="bullet"/>
+      <w:lvlText w:val=""/>
+      <w:lvlJc w:val="left"/>
+      <w:pPr>
+        <w:ind w:left="5040" w:hanging="360"/>
+      </w:pPr>
+      <w:rPr>
+        <w:rFonts w:ascii="Symbol" w:hAnsi="Symbol" w:hint="default"/>
+      </w:rPr>
+    </w:lvl>
+    <w:lvl w:ilvl="7" w:tplc="04090003" w:tentative="1">
+      <w:start w:val="1"/>
+      <w:numFmt w:val="bullet"/>
+      <w:lvlText w:val="o"/>
+      <w:lvlJc w:val="left"/>
+      <w:pPr>
+        <w:ind w:left="5760" w:hanging="360"/>
+      </w:pPr>
+      <w:rPr>
+        <w:rFonts w:ascii="Courier New" w:hAnsi="Courier New" w:cs="Courier New" w:hint="default"/>
+      </w:rPr>
+    </w:lvl>
+    <w:lvl w:ilvl="8" w:tplc="04090005" w:tentative="1">
+      <w:start w:val="1"/>
+      <w:numFmt w:val="bullet"/>
+      <w:lvlText w:val=""/>
+      <w:lvlJc w:val="left"/>
+      <w:pPr>
+        <w:ind w:left="6480" w:hanging="360"/>
+      </w:pPr>
+      <w:rPr>
+        <w:rFonts w:ascii="Wingdings" w:hAnsi="Wingdings" w:hint="default"/>
+      </w:rPr>
+    </w:lvl>
+  </w:abstractNum>
   <w:num w:numId="1">
     <w:abstractNumId w:val="0"/>
   </w:num>
   <w:num w:numId="2">
+    <w:abstractNumId w:val="2"/>
+  </w:num>
+  <w:num w:numId="3">
     <w:abstractNumId w:val="1"/>
+  </w:num>
+  <w:num w:numId="4">
+    <w:abstractNumId w:val="3"/>
   </w:num>
 </w:numbering>
 </file>
@@ -2615,6 +3482,54 @@
       <w:sz w:val="36"/>
       <w:szCs w:val="36"/>
     </w:rPr>
+  </w:style>
+  <w:style w:type="paragraph" w:styleId="Header">
+    <w:name w:val="header"/>
+    <w:basedOn w:val="Normal"/>
+    <w:link w:val="HeaderChar"/>
+    <w:uiPriority w:val="99"/>
+    <w:semiHidden/>
+    <w:unhideWhenUsed/>
+    <w:rsid w:val="009916BD"/>
+    <w:pPr>
+      <w:tabs>
+        <w:tab w:val="center" w:pos="4680"/>
+        <w:tab w:val="right" w:pos="9360"/>
+      </w:tabs>
+      <w:spacing w:after="0" w:line="240" w:lineRule="auto"/>
+    </w:pPr>
+  </w:style>
+  <w:style w:type="character" w:customStyle="1" w:styleId="HeaderChar">
+    <w:name w:val="Header Char"/>
+    <w:basedOn w:val="DefaultParagraphFont"/>
+    <w:link w:val="Header"/>
+    <w:uiPriority w:val="99"/>
+    <w:semiHidden/>
+    <w:rsid w:val="009916BD"/>
+  </w:style>
+  <w:style w:type="paragraph" w:styleId="Footer">
+    <w:name w:val="footer"/>
+    <w:basedOn w:val="Normal"/>
+    <w:link w:val="FooterChar"/>
+    <w:uiPriority w:val="99"/>
+    <w:semiHidden/>
+    <w:unhideWhenUsed/>
+    <w:rsid w:val="009916BD"/>
+    <w:pPr>
+      <w:tabs>
+        <w:tab w:val="center" w:pos="4680"/>
+        <w:tab w:val="right" w:pos="9360"/>
+      </w:tabs>
+      <w:spacing w:after="0" w:line="240" w:lineRule="auto"/>
+    </w:pPr>
+  </w:style>
+  <w:style w:type="character" w:customStyle="1" w:styleId="FooterChar">
+    <w:name w:val="Footer Char"/>
+    <w:basedOn w:val="DefaultParagraphFont"/>
+    <w:link w:val="Footer"/>
+    <w:uiPriority w:val="99"/>
+    <w:semiHidden/>
+    <w:rsid w:val="009916BD"/>
   </w:style>
 </w:styles>
 </file>

</xml_diff>